<commit_message>
Inclui alterações em anotações das aulas e início da aula de html
</commit_message>
<xml_diff>
--- a/HTML Web Developer/02 - Lógica de Programação Essencial/Introducao a Logica de Programacao/Anotações HTML Web Dev - Introducao a Logica de Programacao.docx
+++ b/HTML Web Developer/02 - Lógica de Programação Essencial/Introducao a Logica de Programacao/Anotações HTML Web Dev - Introducao a Logica de Programacao.docx
@@ -9,8 +9,6 @@
       <w:r>
         <w:t>Introdução à Lógica de Programação</w:t>
       </w:r>
-      <w:bookmarkStart w:id="0" w:name="_GoBack"/>
-      <w:bookmarkEnd w:id="0"/>
     </w:p>
     <w:p/>
     <w:p>
@@ -46,7 +44,15 @@
         </w:numPr>
       </w:pPr>
       <w:r>
-        <w:t>Lógica é a coerência de raciocínio, de idéias. É uma sequência coerente, regular e necessária de acontecimentos, coisas.</w:t>
+        <w:t xml:space="preserve">Lógica é a coerência de raciocínio, de </w:t>
+      </w:r>
+      <w:proofErr w:type="spellStart"/>
+      <w:r>
+        <w:t>idéias</w:t>
+      </w:r>
+      <w:proofErr w:type="spellEnd"/>
+      <w:r>
+        <w:t>. É uma sequência coerente, regular e necessária de acontecimentos, coisas.</w:t>
       </w:r>
     </w:p>
     <w:p>
@@ -63,9 +69,11 @@
     </w:p>
     <w:p/>
     <w:p>
+      <w:proofErr w:type="spellStart"/>
       <w:r>
         <w:t>Metacognição</w:t>
       </w:r>
+      <w:proofErr w:type="spellEnd"/>
     </w:p>
     <w:p/>
     <w:p>
@@ -311,7 +319,15 @@
     <w:p/>
     <w:p>
       <w:r>
-        <w:t>Link para exercício de algoritmo (minecraft)</w:t>
+        <w:t>Link para exercício de algoritmo (</w:t>
+      </w:r>
+      <w:proofErr w:type="spellStart"/>
+      <w:r>
+        <w:t>minecraft</w:t>
+      </w:r>
+      <w:proofErr w:type="spellEnd"/>
+      <w:r>
+        <w:t>)</w:t>
       </w:r>
     </w:p>
     <w:p>
@@ -366,19 +382,7 @@
           <w:rPr>
             <w:rStyle w:val="Hyperlink"/>
           </w:rPr>
-          <w:t>https://www.proprofs.com/games/wolf-sheep-</w:t>
-        </w:r>
-        <w:r>
-          <w:rPr>
-            <w:rStyle w:val="Hyperlink"/>
-          </w:rPr>
-          <w:t>a</w:t>
-        </w:r>
-        <w:r>
-          <w:rPr>
-            <w:rStyle w:val="Hyperlink"/>
-          </w:rPr>
-          <w:t>nd-cabbage/</w:t>
+          <w:t>https://www.proprofs.com/games/wolf-sheep-and-cabbage/</w:t>
         </w:r>
       </w:hyperlink>
     </w:p>
@@ -574,19 +578,7 @@
         <w:rPr>
           <w:b/>
         </w:rPr>
-        <w:t>Link para exercício de pseudocódigo (</w:t>
-      </w:r>
-      <w:r>
-        <w:rPr>
-          <w:b/>
-        </w:rPr>
-        <w:t>Pinguins numa fria</w:t>
-      </w:r>
-      <w:r>
-        <w:rPr>
-          <w:b/>
-        </w:rPr>
-        <w:t>)</w:t>
+        <w:t>Link para exercício de pseudocódigo (Pinguins numa fria)</w:t>
       </w:r>
     </w:p>
     <w:p>
@@ -595,19 +587,7 @@
           <w:rPr>
             <w:rStyle w:val="Hyperlink"/>
           </w:rPr>
-          <w:t>https://rachacuca.com.br/jogos/pingui</w:t>
-        </w:r>
-        <w:r>
-          <w:rPr>
-            <w:rStyle w:val="Hyperlink"/>
-          </w:rPr>
-          <w:t>n</w:t>
-        </w:r>
-        <w:r>
-          <w:rPr>
-            <w:rStyle w:val="Hyperlink"/>
-          </w:rPr>
-          <w:t>s-numa-fria/</w:t>
+          <w:t>https://rachacuca.com.br/jogos/pinguins-numa-fria/</w:t>
         </w:r>
       </w:hyperlink>
     </w:p>
@@ -945,8 +925,6 @@
       </w:pPr>
       <w:r>
         <w:tab/>
-      </w:r>
-      <w:r>
         <w:t>INÍCIO</w:t>
       </w:r>
     </w:p>
@@ -1066,8 +1044,13 @@
           <w:numId w:val="4"/>
         </w:numPr>
       </w:pPr>
-      <w:r>
-        <w:t>media = (nota1 + nota2 + nota3 + nota4)/4</w:t>
+      <w:proofErr w:type="gramStart"/>
+      <w:r>
+        <w:t>media</w:t>
+      </w:r>
+      <w:proofErr w:type="gramEnd"/>
+      <w:r>
+        <w:t xml:space="preserve"> = (nota1 + nota2 + nota3 + nota4)/4</w:t>
       </w:r>
     </w:p>
     <w:p>
@@ -1129,7 +1112,15 @@
       </w:pPr>
       <w:r>
         <w:lastRenderedPageBreak/>
-        <w:t>Numéricas, Caracteres, Alfanuméricas ou Lógicas</w:t>
+        <w:t xml:space="preserve">Numéricas, Caracteres, </w:t>
+      </w:r>
+      <w:proofErr w:type="gramStart"/>
+      <w:r>
+        <w:t>Alfanuméricas</w:t>
+      </w:r>
+      <w:proofErr w:type="gramEnd"/>
+      <w:r>
+        <w:t xml:space="preserve"> ou Lógicas</w:t>
       </w:r>
     </w:p>
     <w:p/>
@@ -1162,7 +1153,15 @@
     </w:p>
     <w:p>
       <w:r>
-        <w:t>DECLARA pi=3,14 (constante)</w:t>
+        <w:t xml:space="preserve">DECLARA </w:t>
+      </w:r>
+      <w:proofErr w:type="spellStart"/>
+      <w:r>
+        <w:t>pi</w:t>
+      </w:r>
+      <w:proofErr w:type="spellEnd"/>
+      <w:r>
+        <w:t>=3,14 (constante)</w:t>
       </w:r>
     </w:p>
     <w:p>
@@ -1370,28 +1369,39 @@
       </w:r>
     </w:p>
     <w:p>
-      <w:r>
-        <w:t>nome= “José da Silva”</w:t>
-      </w:r>
-    </w:p>
-    <w:p>
-      <w:r>
-        <w:t>media=(nota1+nota2+nota3+nota4)/4</w:t>
+      <w:proofErr w:type="gramStart"/>
+      <w:r>
+        <w:t>nome</w:t>
+      </w:r>
+      <w:proofErr w:type="gramEnd"/>
+      <w:r>
+        <w:t>= “José da Silva”</w:t>
+      </w:r>
+    </w:p>
+    <w:p>
+      <w:proofErr w:type="gramStart"/>
+      <w:r>
+        <w:t>media</w:t>
+      </w:r>
+      <w:proofErr w:type="gramEnd"/>
+      <w:r>
+        <w:t>=(nota1+nota2+nota3+nota4)/4</w:t>
       </w:r>
     </w:p>
     <w:p/>
     <w:p>
       <w:pPr>
         <w:jc w:val="center"/>
-        <w:rPr>
-          <w:rFonts w:ascii="Segoe UI Symbol" w:eastAsia="Segoe UI Symbol" w:hAnsi="Segoe UI Symbol" w:cs="MS Gothic" w:hint="eastAsia"/>
-          <w:lang w:eastAsia="ko-KR"/>
-        </w:rPr>
-      </w:pPr>
-      <w:r>
         <w:rPr>
           <w:rFonts w:ascii="Segoe UI Symbol" w:eastAsia="Segoe UI Symbol" w:hAnsi="Segoe UI Symbol" w:cs="MS Gothic"/>
           <w:lang w:eastAsia="ko-KR"/>
+        </w:rPr>
+      </w:pPr>
+      <w:r>
+        <w:rPr>
+          <w:rFonts w:ascii="Segoe UI Symbol" w:eastAsia="Segoe UI Symbol" w:hAnsi="Segoe UI Symbol" w:cs="MS Gothic"/>
+          <w:noProof/>
+          <w:lang w:eastAsia="pt-BR"/>
         </w:rPr>
         <w:lastRenderedPageBreak/>
         <w:drawing>
@@ -1459,6 +1469,10 @@
         <w:jc w:val="center"/>
       </w:pPr>
       <w:r>
+        <w:rPr>
+          <w:noProof/>
+          <w:lang w:eastAsia="pt-BR"/>
+        </w:rPr>
         <w:drawing>
           <wp:inline distT="0" distB="0" distL="0" distR="0" wp14:anchorId="18628BCE" wp14:editId="13766C90">
             <wp:extent cx="3923643" cy="1981200"/>
@@ -1530,21 +1544,16 @@
     <w:p/>
     <w:p/>
     <w:p/>
-    <w:p/>
-    <w:p/>
-    <w:p/>
-    <w:p/>
-    <w:p/>
-    <w:p/>
-    <w:p/>
-    <w:p/>
-    <w:p/>
-    <w:p>
-      <w:r>
+    <w:p>
+      <w:r>
+        <w:lastRenderedPageBreak/>
         <w:t>AULA 05 – Concatenação</w:t>
       </w:r>
     </w:p>
-    <w:p/>
+    <w:p>
+      <w:bookmarkStart w:id="0" w:name="_GoBack"/>
+      <w:bookmarkEnd w:id="0"/>
+    </w:p>
     <w:p>
       <w:r>
         <w:t>Concatenar</w:t>
@@ -1559,12 +1568,28 @@
         </w:numPr>
       </w:pPr>
       <w:r>
-        <w:t>Termo usado em computação para designar a operação de unir o conteúdo de duas strings*.</w:t>
-      </w:r>
-    </w:p>
-    <w:p>
-      <w:r>
-        <w:t>*String é uma sequência de caracteres</w:t>
+        <w:t xml:space="preserve">Termo usado em computação para designar a operação de unir o conteúdo de duas </w:t>
+      </w:r>
+      <w:proofErr w:type="spellStart"/>
+      <w:r>
+        <w:t>strings</w:t>
+      </w:r>
+      <w:proofErr w:type="spellEnd"/>
+      <w:r>
+        <w:t>*.</w:t>
+      </w:r>
+    </w:p>
+    <w:p>
+      <w:r>
+        <w:t>*</w:t>
+      </w:r>
+      <w:proofErr w:type="spellStart"/>
+      <w:r>
+        <w:t>String</w:t>
+      </w:r>
+      <w:proofErr w:type="spellEnd"/>
+      <w:r>
+        <w:t xml:space="preserve"> é uma sequência de caracteres</w:t>
       </w:r>
     </w:p>
     <w:p>

</xml_diff>